<commit_message>
Update IOS_Notes about TabBar
</commit_message>
<xml_diff>
--- a/iOS_Notes.docx
+++ b/iOS_Notes.docx
@@ -1,6 +1,6 @@
 
 <file path=word/document.xml><?xml version="1.0" encoding="utf-8"?>
-<w:document xmlns:wpc="http://schemas.microsoft.com/office/word/2010/wordprocessingCanvas" xmlns:cx="http://schemas.microsoft.com/office/drawing/2014/chartex" xmlns:cx1="http://schemas.microsoft.com/office/drawing/2015/9/8/chartex" xmlns:mc="http://schemas.openxmlformats.org/markup-compatibility/2006" xmlns:o="urn:schemas-microsoft-com:office:office" xmlns:r="http://schemas.openxmlformats.org/officeDocument/2006/relationships" xmlns:m="http://schemas.openxmlformats.org/officeDocument/2006/math" xmlns:v="urn:schemas-microsoft-com:vml" xmlns:wp14="http://schemas.microsoft.com/office/word/2010/wordprocessingDrawing" xmlns:wp="http://schemas.openxmlformats.org/drawingml/2006/wordprocessingDrawing" xmlns:w10="urn:schemas-microsoft-com:office:word" xmlns:w="http://schemas.openxmlformats.org/wordprocessingml/2006/main" xmlns:w14="http://schemas.microsoft.com/office/word/2010/wordml" xmlns:w15="http://schemas.microsoft.com/office/word/2012/wordml" xmlns:w16se="http://schemas.microsoft.com/office/word/2015/wordml/symex" xmlns:wpg="http://schemas.microsoft.com/office/word/2010/wordprocessingGroup" xmlns:wpi="http://schemas.microsoft.com/office/word/2010/wordprocessingInk" xmlns:wne="http://schemas.microsoft.com/office/word/2006/wordml" xmlns:wps="http://schemas.microsoft.com/office/word/2010/wordprocessingShape" mc:Ignorable="w14 w15 w16se wp14">
+<w:document xmlns:wpc="http://schemas.microsoft.com/office/word/2010/wordprocessingCanvas" xmlns:cx="http://schemas.microsoft.com/office/drawing/2014/chartex" xmlns:cx1="http://schemas.microsoft.com/office/drawing/2015/9/8/chartex" xmlns:cx2="http://schemas.microsoft.com/office/drawing/2015/10/21/chartex" xmlns:cx3="http://schemas.microsoft.com/office/drawing/2016/5/9/chartex" xmlns:cx4="http://schemas.microsoft.com/office/drawing/2016/5/10/chartex" xmlns:cx5="http://schemas.microsoft.com/office/drawing/2016/5/11/chartex" xmlns:cx6="http://schemas.microsoft.com/office/drawing/2016/5/12/chartex" xmlns:cx7="http://schemas.microsoft.com/office/drawing/2016/5/13/chartex" xmlns:cx8="http://schemas.microsoft.com/office/drawing/2016/5/14/chartex" xmlns:mc="http://schemas.openxmlformats.org/markup-compatibility/2006" xmlns:aink="http://schemas.microsoft.com/office/drawing/2016/ink" xmlns:am3d="http://schemas.microsoft.com/office/drawing/2017/model3d" xmlns:o="urn:schemas-microsoft-com:office:office" xmlns:r="http://schemas.openxmlformats.org/officeDocument/2006/relationships" xmlns:m="http://schemas.openxmlformats.org/officeDocument/2006/math" xmlns:v="urn:schemas-microsoft-com:vml" xmlns:wp14="http://schemas.microsoft.com/office/word/2010/wordprocessingDrawing" xmlns:wp="http://schemas.openxmlformats.org/drawingml/2006/wordprocessingDrawing" xmlns:w10="urn:schemas-microsoft-com:office:word" xmlns:w="http://schemas.openxmlformats.org/wordprocessingml/2006/main" xmlns:w14="http://schemas.microsoft.com/office/word/2010/wordml" xmlns:w15="http://schemas.microsoft.com/office/word/2012/wordml" xmlns:w16cid="http://schemas.microsoft.com/office/word/2016/wordml/cid" xmlns:w16se="http://schemas.microsoft.com/office/word/2015/wordml/symex" xmlns:wpg="http://schemas.microsoft.com/office/word/2010/wordprocessingGroup" xmlns:wpi="http://schemas.microsoft.com/office/word/2010/wordprocessingInk" xmlns:wne="http://schemas.microsoft.com/office/word/2006/wordml" xmlns:wps="http://schemas.microsoft.com/office/word/2010/wordprocessingShape" mc:Ignorable="w14 w15 w16se w16cid wp14">
   <w:body>
     <w:p>
       <w:pPr>
@@ -10,26 +10,60 @@
           <w:szCs w:val="32"/>
         </w:rPr>
       </w:pPr>
+      <w:proofErr w:type="spellStart"/>
       <w:r>
         <w:rPr>
           <w:sz w:val="32"/>
           <w:szCs w:val="32"/>
         </w:rPr>
+        <w:t>TabBar</w:t>
+      </w:r>
+      <w:bookmarkStart w:id="0" w:name="_GoBack"/>
+      <w:bookmarkEnd w:id="0"/>
+      <w:proofErr w:type="spellEnd"/>
+    </w:p>
+    <w:p>
+      <w:pPr>
+        <w:rPr>
+          <w:sz w:val="28"/>
+          <w:szCs w:val="28"/>
+        </w:rPr>
+      </w:pPr>
+      <w:proofErr w:type="spellStart"/>
+      <w:r>
+        <w:rPr>
+          <w:sz w:val="28"/>
+          <w:szCs w:val="28"/>
+        </w:rPr>
+        <w:t>MainTabBarController</w:t>
+      </w:r>
+      <w:proofErr w:type="spellEnd"/>
+    </w:p>
+    <w:p>
+      <w:proofErr w:type="spellStart"/>
+      <w:r>
+        <w:t>supperClass</w:t>
+      </w:r>
+      <w:proofErr w:type="spellEnd"/>
+      <w:r>
+        <w:t xml:space="preserve">: </w:t>
+      </w:r>
+      <w:proofErr w:type="spellStart"/>
+      <w:r>
+        <w:t>UI</w:t>
+      </w:r>
+      <w:r>
         <w:t>TabBarController</w:t>
       </w:r>
-    </w:p>
-    <w:p>
-      <w:r>
-        <w:t>MainTabBarController</w:t>
-      </w:r>
-    </w:p>
-    <w:p>
-      <w:r>
-        <w:t>supperClass: UI</w:t>
-      </w:r>
-      <w:r>
-        <w:t>TabBarController, UITabBarControllerDelegate</w:t>
-      </w:r>
+      <w:proofErr w:type="spellEnd"/>
+      <w:r>
+        <w:t xml:space="preserve">, </w:t>
+      </w:r>
+      <w:proofErr w:type="spellStart"/>
+      <w:r>
+        <w:t>UITabBarControllerDelegate</w:t>
+      </w:r>
+      <w:proofErr w:type="spellEnd"/>
     </w:p>
     <w:p>
       <w:pPr>
@@ -39,9 +73,19 @@
           <w:numId w:val="3"/>
         </w:numPr>
       </w:pPr>
-      <w:r>
-        <w:t>viewDidLoad //override func</w:t>
-      </w:r>
+      <w:proofErr w:type="spellStart"/>
+      <w:r>
+        <w:t>viewDidLoad</w:t>
+      </w:r>
+      <w:proofErr w:type="spellEnd"/>
+      <w:r>
+        <w:t xml:space="preserve"> //override </w:t>
+      </w:r>
+      <w:proofErr w:type="spellStart"/>
+      <w:r>
+        <w:t>func</w:t>
+      </w:r>
+      <w:proofErr w:type="spellEnd"/>
     </w:p>
     <w:p>
       <w:pPr>
@@ -51,8 +95,15 @@
           <w:numId w:val="3"/>
         </w:numPr>
       </w:pPr>
-      <w:r>
-        <w:t>view.backgroundColor = .red</w:t>
+      <w:proofErr w:type="spellStart"/>
+      <w:proofErr w:type="gramStart"/>
+      <w:r>
+        <w:t>view.backgroundColor</w:t>
+      </w:r>
+      <w:proofErr w:type="spellEnd"/>
+      <w:proofErr w:type="gramEnd"/>
+      <w:r>
+        <w:t xml:space="preserve"> = .red</w:t>
       </w:r>
     </w:p>
     <w:p>
@@ -75,95 +126,30 @@
           <w:numId w:val="3"/>
         </w:numPr>
       </w:pPr>
-      <w:r>
-        <w:t>setupTabBarViewController()</w:t>
-      </w:r>
-    </w:p>
-    <w:p>
-      <w:pPr>
-        <w:pStyle w:val="ListParagraph"/>
-        <w:numPr>
-          <w:ilvl w:val="0"/>
-          <w:numId w:val="3"/>
-        </w:numPr>
-      </w:pPr>
-      <w:r>
-        <w:t>setupTabBarViewController //func</w:t>
-      </w:r>
-    </w:p>
-    <w:p>
-      <w:pPr>
-        <w:pStyle w:val="ListParagraph"/>
-        <w:numPr>
-          <w:ilvl w:val="1"/>
-          <w:numId w:val="3"/>
-        </w:numPr>
-      </w:pPr>
-      <w:r>
-        <w:t>tabBar.tintColor = .black</w:t>
-      </w:r>
-    </w:p>
-    <w:p>
-      <w:pPr>
-        <w:pStyle w:val="ListParagraph"/>
-        <w:numPr>
-          <w:ilvl w:val="1"/>
-          <w:numId w:val="3"/>
-        </w:numPr>
-      </w:pPr>
-      <w:r>
-        <w:t>let xxNavController = templateNavController() //custom func</w:t>
-      </w:r>
-    </w:p>
-    <w:p>
-      <w:pPr>
-        <w:pStyle w:val="ListParagraph"/>
-        <w:numPr>
-          <w:ilvl w:val="0"/>
-          <w:numId w:val="3"/>
-        </w:numPr>
-      </w:pPr>
-      <w:r>
-        <w:t>templateNavController</w:t>
-      </w:r>
-      <w:r>
-        <w:t>(unselectedImage: UIImage, selectedImage: UIImage, rootViewController: UIViewController = UIViewController()) -&gt; UINavigationController</w:t>
-      </w:r>
-      <w:bookmarkStart w:id="0" w:name="_GoBack"/>
-      <w:bookmarkEnd w:id="0"/>
-    </w:p>
-    <w:p>
-      <w:r>
-        <w:br w:type="page"/>
-      </w:r>
-    </w:p>
-    <w:p/>
-    <w:p>
-      <w:pPr>
-        <w:pStyle w:val="ListParagraph"/>
-        <w:numPr>
-          <w:ilvl w:val="0"/>
-          <w:numId w:val="2"/>
-        </w:numPr>
-      </w:pPr>
-      <w:r>
-        <w:t>Go to AppDelegate.swift file</w:t>
-      </w:r>
-    </w:p>
-    <w:p>
-      <w:pPr>
-        <w:ind w:left="720"/>
-      </w:pPr>
+      <w:proofErr w:type="spellStart"/>
+      <w:proofErr w:type="gramStart"/>
+      <w:r>
+        <w:t>setupTabBarViewController</w:t>
+      </w:r>
+      <w:proofErr w:type="spellEnd"/>
+      <w:r>
+        <w:t>(</w:t>
+      </w:r>
+      <w:proofErr w:type="gramEnd"/>
+      <w:r>
+        <w:t>)</w:t>
+      </w:r>
+    </w:p>
+    <w:p>
       <w:r>
         <w:rPr>
           <w:noProof/>
-          <w:lang w:val="en-US" w:eastAsia="en-US"/>
         </w:rPr>
         <w:drawing>
-          <wp:inline distT="0" distB="0" distL="0" distR="0" wp14:anchorId="3EC1E3FC" wp14:editId="762C8AE4">
-            <wp:extent cx="5943600" cy="1793875"/>
+          <wp:inline distT="0" distB="0" distL="0" distR="0" wp14:anchorId="59AAB24E" wp14:editId="04874B2F">
+            <wp:extent cx="8204200" cy="1358900"/>
             <wp:effectExtent l="0" t="0" r="0" b="0"/>
-            <wp:docPr id="1" name="Picture 1"/>
+            <wp:docPr id="7" name="Picture 7"/>
             <wp:cNvGraphicFramePr>
               <a:graphicFrameLocks xmlns:a="http://schemas.openxmlformats.org/drawingml/2006/main" noChangeAspect="1"/>
             </wp:cNvGraphicFramePr>
@@ -183,7 +169,7 @@
                   <pic:spPr>
                     <a:xfrm>
                       <a:off x="0" y="0"/>
-                      <a:ext cx="5943600" cy="1793875"/>
+                      <a:ext cx="8204200" cy="1358900"/>
                     </a:xfrm>
                     <a:prstGeom prst="rect">
                       <a:avLst/>
@@ -198,19 +184,154 @@
     </w:p>
     <w:p>
       <w:pPr>
-        <w:ind w:left="720"/>
-      </w:pPr>
+        <w:pStyle w:val="ListParagraph"/>
+        <w:numPr>
+          <w:ilvl w:val="0"/>
+          <w:numId w:val="3"/>
+        </w:numPr>
+      </w:pPr>
+      <w:proofErr w:type="spellStart"/>
+      <w:r>
+        <w:t>setupTabBarViewController</w:t>
+      </w:r>
+      <w:proofErr w:type="spellEnd"/>
+      <w:r>
+        <w:t xml:space="preserve"> //</w:t>
+      </w:r>
+      <w:proofErr w:type="spellStart"/>
+      <w:r>
+        <w:t>func</w:t>
+      </w:r>
+      <w:proofErr w:type="spellEnd"/>
+    </w:p>
+    <w:p>
+      <w:pPr>
+        <w:pStyle w:val="ListParagraph"/>
+        <w:numPr>
+          <w:ilvl w:val="1"/>
+          <w:numId w:val="3"/>
+        </w:numPr>
+      </w:pPr>
+      <w:proofErr w:type="spellStart"/>
+      <w:r>
+        <w:t>tabBar.tintColor</w:t>
+      </w:r>
+      <w:proofErr w:type="spellEnd"/>
+      <w:r>
+        <w:t xml:space="preserve"> </w:t>
+      </w:r>
+      <w:proofErr w:type="gramStart"/>
+      <w:r>
+        <w:t>= .black</w:t>
+      </w:r>
+      <w:proofErr w:type="gramEnd"/>
+    </w:p>
+    <w:p>
+      <w:pPr>
+        <w:pStyle w:val="ListParagraph"/>
+        <w:numPr>
+          <w:ilvl w:val="1"/>
+          <w:numId w:val="3"/>
+        </w:numPr>
+      </w:pPr>
+      <w:r>
+        <w:t xml:space="preserve">let </w:t>
+      </w:r>
+      <w:proofErr w:type="spellStart"/>
+      <w:r>
+        <w:t>xxNavController</w:t>
+      </w:r>
+      <w:proofErr w:type="spellEnd"/>
+      <w:r>
+        <w:t xml:space="preserve"> = </w:t>
+      </w:r>
+      <w:proofErr w:type="spellStart"/>
+      <w:proofErr w:type="gramStart"/>
+      <w:r>
+        <w:t>templateNavController</w:t>
+      </w:r>
+      <w:proofErr w:type="spellEnd"/>
+      <w:r>
+        <w:t>(</w:t>
+      </w:r>
+      <w:proofErr w:type="gramEnd"/>
+      <w:r>
+        <w:t xml:space="preserve">) //custom </w:t>
+      </w:r>
+      <w:proofErr w:type="spellStart"/>
+      <w:r>
+        <w:t>func</w:t>
+      </w:r>
+      <w:proofErr w:type="spellEnd"/>
+    </w:p>
+    <w:p>
+      <w:pPr>
+        <w:pStyle w:val="ListParagraph"/>
+        <w:numPr>
+          <w:ilvl w:val="1"/>
+          <w:numId w:val="3"/>
+        </w:numPr>
+      </w:pPr>
+      <w:proofErr w:type="spellStart"/>
+      <w:r>
+        <w:t>viewControllers</w:t>
+      </w:r>
+      <w:proofErr w:type="spellEnd"/>
+      <w:r>
+        <w:t xml:space="preserve"> = [</w:t>
+      </w:r>
+      <w:proofErr w:type="spellStart"/>
+      <w:r>
+        <w:t>xx</w:t>
+      </w:r>
+      <w:r>
+        <w:t>NavController</w:t>
+      </w:r>
+      <w:proofErr w:type="spellEnd"/>
+      <w:r>
+        <w:t>,</w:t>
+      </w:r>
+      <w:r>
+        <w:t xml:space="preserve"> …,</w:t>
+      </w:r>
+      <w:r>
+        <w:t xml:space="preserve"> </w:t>
+      </w:r>
+      <w:proofErr w:type="spellStart"/>
+      <w:r>
+        <w:t>xx</w:t>
+      </w:r>
+      <w:r>
+        <w:t>NavController</w:t>
+      </w:r>
+      <w:proofErr w:type="spellEnd"/>
+      <w:r>
+        <w:t>]</w:t>
+      </w:r>
+    </w:p>
+    <w:p>
+      <w:pPr>
+        <w:pStyle w:val="ListParagraph"/>
+        <w:numPr>
+          <w:ilvl w:val="1"/>
+          <w:numId w:val="3"/>
+        </w:numPr>
+      </w:pPr>
+      <w:r>
+        <w:t>adjust icons position</w:t>
+      </w:r>
+    </w:p>
+    <w:p>
       <w:r>
         <w:rPr>
           <w:noProof/>
-          <w:lang w:val="en-US" w:eastAsia="en-US"/>
         </w:rPr>
         <w:lastRenderedPageBreak/>
         <w:drawing>
-          <wp:inline distT="0" distB="0" distL="0" distR="0" wp14:anchorId="77DFC31D" wp14:editId="529D5270">
-            <wp:extent cx="3771900" cy="6985000"/>
-            <wp:effectExtent l="0" t="0" r="0" b="0"/>
-            <wp:docPr id="2" name="Picture 2"/>
+          <wp:inline distT="0" distB="0" distL="0" distR="0" wp14:anchorId="64B467C9" wp14:editId="446F0A25">
+            <wp:extent cx="8229600" cy="2829560"/>
+            <wp:effectExtent l="0" t="0" r="0" b="2540"/>
+            <wp:docPr id="5" name="Picture 5"/>
             <wp:cNvGraphicFramePr>
               <a:graphicFrameLocks xmlns:a="http://schemas.openxmlformats.org/drawingml/2006/main" noChangeAspect="1"/>
             </wp:cNvGraphicFramePr>
@@ -230,7 +351,7 @@
                   <pic:spPr>
                     <a:xfrm>
                       <a:off x="0" y="0"/>
-                      <a:ext cx="3771900" cy="6985000"/>
+                      <a:ext cx="8229600" cy="2829560"/>
                     </a:xfrm>
                     <a:prstGeom prst="rect">
                       <a:avLst/>
@@ -248,108 +369,94 @@
         <w:pStyle w:val="ListParagraph"/>
         <w:numPr>
           <w:ilvl w:val="0"/>
-          <w:numId w:val="2"/>
+          <w:numId w:val="3"/>
         </w:numPr>
       </w:pPr>
-      <w:r>
-        <w:lastRenderedPageBreak/>
-        <w:t>Create MainTabBarController.swift file</w:t>
-      </w:r>
-    </w:p>
-    <w:p>
-      <w:pPr>
-        <w:ind w:left="720"/>
-      </w:pPr>
-      <w:r>
-        <w:t xml:space="preserve">subclass: </w:t>
-      </w:r>
-      <w:r>
-        <w:rPr>
-          <w:rFonts w:ascii="Menlo" w:hAnsi="Menlo" w:cs="Menlo"/>
-          <w:color w:val="5C2699"/>
-          <w:lang w:val="en-US"/>
-        </w:rPr>
-        <w:t>UITabBarController</w:t>
-      </w:r>
-      <w:r>
-        <w:rPr>
-          <w:rFonts w:ascii="Menlo" w:hAnsi="Menlo" w:cs="Menlo"/>
-          <w:color w:val="000000"/>
-          <w:lang w:val="en-US"/>
-        </w:rPr>
+      <w:proofErr w:type="spellStart"/>
+      <w:proofErr w:type="gramStart"/>
+      <w:r>
+        <w:t>templateNavController</w:t>
+      </w:r>
+      <w:proofErr w:type="spellEnd"/>
+      <w:r>
+        <w:t>(</w:t>
+      </w:r>
+      <w:proofErr w:type="spellStart"/>
+      <w:proofErr w:type="gramEnd"/>
+      <w:r>
+        <w:t>unselectedImage</w:t>
+      </w:r>
+      <w:proofErr w:type="spellEnd"/>
+      <w:r>
+        <w:t xml:space="preserve">: </w:t>
+      </w:r>
+      <w:proofErr w:type="spellStart"/>
+      <w:r>
+        <w:t>UIImage</w:t>
+      </w:r>
+      <w:proofErr w:type="spellEnd"/>
+      <w:r>
         <w:t xml:space="preserve">, </w:t>
       </w:r>
-      <w:r>
-        <w:rPr>
-          <w:rFonts w:ascii="Menlo" w:hAnsi="Menlo" w:cs="Menlo"/>
-          <w:color w:val="5C2699"/>
-          <w:lang w:val="en-US"/>
-        </w:rPr>
-        <w:t>UITabBarControllerDelegate</w:t>
-      </w:r>
-    </w:p>
-    <w:p>
-      <w:pPr>
-        <w:pStyle w:val="ListParagraph"/>
-        <w:numPr>
-          <w:ilvl w:val="1"/>
-          <w:numId w:val="2"/>
-        </w:numPr>
-      </w:pPr>
-      <w:r>
-        <w:t>Import UIKit</w:t>
-      </w:r>
-    </w:p>
-    <w:p>
-      <w:pPr>
-        <w:pStyle w:val="ListParagraph"/>
-        <w:numPr>
-          <w:ilvl w:val="1"/>
-          <w:numId w:val="2"/>
-        </w:numPr>
-      </w:pPr>
-      <w:r>
-        <w:t>Add viewDidLoad</w:t>
-      </w:r>
-    </w:p>
-    <w:p>
-      <w:pPr>
-        <w:pStyle w:val="ListParagraph"/>
-        <w:numPr>
-          <w:ilvl w:val="1"/>
-          <w:numId w:val="2"/>
-        </w:numPr>
-      </w:pPr>
-      <w:r>
-        <w:t>In AppDelegate.swift:</w:t>
-      </w:r>
-    </w:p>
-    <w:p>
-      <w:pPr>
-        <w:pStyle w:val="ListParagraph"/>
-        <w:numPr>
-          <w:ilvl w:val="2"/>
-          <w:numId w:val="2"/>
-        </w:numPr>
-      </w:pPr>
-      <w:r>
-        <w:t>Add “window = UIWindow()/ window?.rootViewController = MainTableBarController()”</w:t>
-      </w:r>
-    </w:p>
-    <w:p>
-      <w:pPr>
-        <w:ind w:left="2160"/>
+      <w:proofErr w:type="spellStart"/>
+      <w:r>
+        <w:t>selectedImage</w:t>
+      </w:r>
+      <w:proofErr w:type="spellEnd"/>
+      <w:r>
+        <w:t xml:space="preserve">: </w:t>
+      </w:r>
+      <w:proofErr w:type="spellStart"/>
+      <w:r>
+        <w:t>UIImage</w:t>
+      </w:r>
+      <w:proofErr w:type="spellEnd"/>
+      <w:r>
+        <w:t xml:space="preserve">, </w:t>
+      </w:r>
+      <w:proofErr w:type="spellStart"/>
+      <w:r>
+        <w:t>rootViewController</w:t>
+      </w:r>
+      <w:proofErr w:type="spellEnd"/>
+      <w:r>
+        <w:t xml:space="preserve">: </w:t>
+      </w:r>
+      <w:proofErr w:type="spellStart"/>
+      <w:r>
+        <w:t>UIViewController</w:t>
+      </w:r>
+      <w:proofErr w:type="spellEnd"/>
+      <w:r>
+        <w:t xml:space="preserve"> = </w:t>
+      </w:r>
+      <w:proofErr w:type="spellStart"/>
+      <w:r>
+        <w:t>UIViewController</w:t>
+      </w:r>
+      <w:proofErr w:type="spellEnd"/>
+      <w:r>
+        <w:t xml:space="preserve">()) -&gt; </w:t>
+      </w:r>
+      <w:proofErr w:type="spellStart"/>
+      <w:r>
+        <w:t>UINavigationController</w:t>
+      </w:r>
+      <w:proofErr w:type="spellEnd"/>
+    </w:p>
+    <w:p>
+      <w:pPr>
+        <w:ind w:left="360"/>
       </w:pPr>
       <w:r>
         <w:rPr>
           <w:noProof/>
-          <w:lang w:val="en-US" w:eastAsia="en-US"/>
         </w:rPr>
         <w:drawing>
-          <wp:inline distT="0" distB="0" distL="0" distR="0" wp14:anchorId="4152DCD3" wp14:editId="332B34BC">
-            <wp:extent cx="5943600" cy="1750060"/>
-            <wp:effectExtent l="0" t="0" r="0" b="2540"/>
-            <wp:docPr id="4" name="Picture 4"/>
+          <wp:inline distT="0" distB="0" distL="0" distR="0" wp14:anchorId="64383BBE" wp14:editId="69B3C948">
+            <wp:extent cx="8229600" cy="1213485"/>
+            <wp:effectExtent l="0" t="0" r="0" b="5715"/>
+            <wp:docPr id="3" name="Picture 3"/>
             <wp:cNvGraphicFramePr>
               <a:graphicFrameLocks xmlns:a="http://schemas.openxmlformats.org/drawingml/2006/main" noChangeAspect="1"/>
             </wp:cNvGraphicFramePr>
@@ -369,6 +476,526 @@
                   <pic:spPr>
                     <a:xfrm>
                       <a:off x="0" y="0"/>
+                      <a:ext cx="8229600" cy="1213485"/>
+                    </a:xfrm>
+                    <a:prstGeom prst="rect">
+                      <a:avLst/>
+                    </a:prstGeom>
+                  </pic:spPr>
+                </pic:pic>
+              </a:graphicData>
+            </a:graphic>
+          </wp:inline>
+        </w:drawing>
+      </w:r>
+    </w:p>
+    <w:p>
+      <w:pPr>
+        <w:rPr>
+          <w:sz w:val="28"/>
+          <w:szCs w:val="28"/>
+        </w:rPr>
+      </w:pPr>
+      <w:r>
+        <w:rPr>
+          <w:sz w:val="28"/>
+          <w:szCs w:val="28"/>
+        </w:rPr>
+        <w:br w:type="page"/>
+      </w:r>
+    </w:p>
+    <w:p>
+      <w:pPr>
+        <w:rPr>
+          <w:sz w:val="28"/>
+          <w:szCs w:val="28"/>
+        </w:rPr>
+      </w:pPr>
+      <w:r>
+        <w:rPr>
+          <w:sz w:val="28"/>
+          <w:szCs w:val="28"/>
+        </w:rPr>
+        <w:lastRenderedPageBreak/>
+        <w:t>Overall</w:t>
+      </w:r>
+    </w:p>
+    <w:p>
+      <w:r>
+        <w:rPr>
+          <w:noProof/>
+        </w:rPr>
+        <w:drawing>
+          <wp:inline distT="0" distB="0" distL="0" distR="0" wp14:anchorId="1D5249D2" wp14:editId="296C254B">
+            <wp:extent cx="8229600" cy="4040505"/>
+            <wp:effectExtent l="0" t="0" r="0" b="0"/>
+            <wp:docPr id="9" name="Picture 9"/>
+            <wp:cNvGraphicFramePr>
+              <a:graphicFrameLocks xmlns:a="http://schemas.openxmlformats.org/drawingml/2006/main" noChangeAspect="1"/>
+            </wp:cNvGraphicFramePr>
+            <a:graphic xmlns:a="http://schemas.openxmlformats.org/drawingml/2006/main">
+              <a:graphicData uri="http://schemas.openxmlformats.org/drawingml/2006/picture">
+                <pic:pic xmlns:pic="http://schemas.openxmlformats.org/drawingml/2006/picture">
+                  <pic:nvPicPr>
+                    <pic:cNvPr id="1" name=""/>
+                    <pic:cNvPicPr/>
+                  </pic:nvPicPr>
+                  <pic:blipFill>
+                    <a:blip r:embed="rId8"/>
+                    <a:stretch>
+                      <a:fillRect/>
+                    </a:stretch>
+                  </pic:blipFill>
+                  <pic:spPr>
+                    <a:xfrm>
+                      <a:off x="0" y="0"/>
+                      <a:ext cx="8229600" cy="4040505"/>
+                    </a:xfrm>
+                    <a:prstGeom prst="rect">
+                      <a:avLst/>
+                    </a:prstGeom>
+                  </pic:spPr>
+                </pic:pic>
+              </a:graphicData>
+            </a:graphic>
+          </wp:inline>
+        </w:drawing>
+      </w:r>
+    </w:p>
+    <w:p>
+      <w:pPr>
+        <w:rPr>
+          <w:sz w:val="28"/>
+          <w:szCs w:val="28"/>
+        </w:rPr>
+      </w:pPr>
+      <w:r>
+        <w:rPr>
+          <w:sz w:val="28"/>
+          <w:szCs w:val="28"/>
+        </w:rPr>
+        <w:br w:type="page"/>
+      </w:r>
+    </w:p>
+    <w:p>
+      <w:pPr>
+        <w:rPr>
+          <w:sz w:val="28"/>
+          <w:szCs w:val="28"/>
+        </w:rPr>
+      </w:pPr>
+      <w:proofErr w:type="spellStart"/>
+      <w:r>
+        <w:rPr>
+          <w:sz w:val="28"/>
+          <w:szCs w:val="28"/>
+        </w:rPr>
+        <w:lastRenderedPageBreak/>
+        <w:t>AppDelegate</w:t>
+      </w:r>
+      <w:proofErr w:type="spellEnd"/>
+    </w:p>
+    <w:p>
+      <w:pPr>
+        <w:pStyle w:val="ListParagraph"/>
+        <w:numPr>
+          <w:ilvl w:val="0"/>
+          <w:numId w:val="4"/>
+        </w:numPr>
+      </w:pPr>
+      <w:r>
+        <w:t xml:space="preserve">window = </w:t>
+      </w:r>
+      <w:proofErr w:type="spellStart"/>
+      <w:proofErr w:type="gramStart"/>
+      <w:r>
+        <w:t>UIWindow</w:t>
+      </w:r>
+      <w:proofErr w:type="spellEnd"/>
+      <w:r>
+        <w:t>(</w:t>
+      </w:r>
+      <w:proofErr w:type="gramEnd"/>
+      <w:r>
+        <w:t>)</w:t>
+      </w:r>
+    </w:p>
+    <w:p>
+      <w:pPr>
+        <w:pStyle w:val="ListParagraph"/>
+        <w:numPr>
+          <w:ilvl w:val="0"/>
+          <w:numId w:val="4"/>
+        </w:numPr>
+      </w:pPr>
+      <w:proofErr w:type="gramStart"/>
+      <w:r>
+        <w:t>window?.</w:t>
+      </w:r>
+      <w:proofErr w:type="spellStart"/>
+      <w:proofErr w:type="gramEnd"/>
+      <w:r>
+        <w:t>rootViewController</w:t>
+      </w:r>
+      <w:proofErr w:type="spellEnd"/>
+      <w:r>
+        <w:t xml:space="preserve"> = </w:t>
+      </w:r>
+      <w:proofErr w:type="spellStart"/>
+      <w:r>
+        <w:t>MainTabBarController</w:t>
+      </w:r>
+      <w:proofErr w:type="spellEnd"/>
+      <w:r>
+        <w:t>()</w:t>
+      </w:r>
+    </w:p>
+    <w:p>
+      <w:r>
+        <w:rPr>
+          <w:noProof/>
+        </w:rPr>
+        <w:drawing>
+          <wp:inline distT="0" distB="0" distL="0" distR="0" wp14:anchorId="7CEC8D55" wp14:editId="51154360">
+            <wp:extent cx="8229600" cy="1833245"/>
+            <wp:effectExtent l="0" t="0" r="0" b="0"/>
+            <wp:docPr id="8" name="Picture 8"/>
+            <wp:cNvGraphicFramePr>
+              <a:graphicFrameLocks xmlns:a="http://schemas.openxmlformats.org/drawingml/2006/main" noChangeAspect="1"/>
+            </wp:cNvGraphicFramePr>
+            <a:graphic xmlns:a="http://schemas.openxmlformats.org/drawingml/2006/main">
+              <a:graphicData uri="http://schemas.openxmlformats.org/drawingml/2006/picture">
+                <pic:pic xmlns:pic="http://schemas.openxmlformats.org/drawingml/2006/picture">
+                  <pic:nvPicPr>
+                    <pic:cNvPr id="1" name=""/>
+                    <pic:cNvPicPr/>
+                  </pic:nvPicPr>
+                  <pic:blipFill>
+                    <a:blip r:embed="rId9"/>
+                    <a:stretch>
+                      <a:fillRect/>
+                    </a:stretch>
+                  </pic:blipFill>
+                  <pic:spPr>
+                    <a:xfrm>
+                      <a:off x="0" y="0"/>
+                      <a:ext cx="8229600" cy="1833245"/>
+                    </a:xfrm>
+                    <a:prstGeom prst="rect">
+                      <a:avLst/>
+                    </a:prstGeom>
+                  </pic:spPr>
+                </pic:pic>
+              </a:graphicData>
+            </a:graphic>
+          </wp:inline>
+        </w:drawing>
+      </w:r>
+    </w:p>
+    <w:p>
+      <w:r>
+        <w:br w:type="page"/>
+      </w:r>
+    </w:p>
+    <w:p/>
+    <w:p>
+      <w:pPr>
+        <w:pStyle w:val="ListParagraph"/>
+        <w:numPr>
+          <w:ilvl w:val="0"/>
+          <w:numId w:val="2"/>
+        </w:numPr>
+      </w:pPr>
+      <w:r>
+        <w:t xml:space="preserve">Go to </w:t>
+      </w:r>
+      <w:proofErr w:type="spellStart"/>
+      <w:r>
+        <w:t>AppDelegate.swift</w:t>
+      </w:r>
+      <w:proofErr w:type="spellEnd"/>
+      <w:r>
+        <w:t xml:space="preserve"> file</w:t>
+      </w:r>
+    </w:p>
+    <w:p>
+      <w:pPr>
+        <w:ind w:left="720"/>
+      </w:pPr>
+      <w:r>
+        <w:rPr>
+          <w:noProof/>
+          <w:lang w:val="en-US" w:eastAsia="en-US"/>
+        </w:rPr>
+        <w:drawing>
+          <wp:inline distT="0" distB="0" distL="0" distR="0" wp14:anchorId="208BB26F" wp14:editId="2A49195A">
+            <wp:extent cx="5943600" cy="1793875"/>
+            <wp:effectExtent l="0" t="0" r="0" b="0"/>
+            <wp:docPr id="1" name="Picture 1"/>
+            <wp:cNvGraphicFramePr>
+              <a:graphicFrameLocks xmlns:a="http://schemas.openxmlformats.org/drawingml/2006/main" noChangeAspect="1"/>
+            </wp:cNvGraphicFramePr>
+            <a:graphic xmlns:a="http://schemas.openxmlformats.org/drawingml/2006/main">
+              <a:graphicData uri="http://schemas.openxmlformats.org/drawingml/2006/picture">
+                <pic:pic xmlns:pic="http://schemas.openxmlformats.org/drawingml/2006/picture">
+                  <pic:nvPicPr>
+                    <pic:cNvPr id="1" name=""/>
+                    <pic:cNvPicPr/>
+                  </pic:nvPicPr>
+                  <pic:blipFill>
+                    <a:blip r:embed="rId10"/>
+                    <a:stretch>
+                      <a:fillRect/>
+                    </a:stretch>
+                  </pic:blipFill>
+                  <pic:spPr>
+                    <a:xfrm>
+                      <a:off x="0" y="0"/>
+                      <a:ext cx="5943600" cy="1793875"/>
+                    </a:xfrm>
+                    <a:prstGeom prst="rect">
+                      <a:avLst/>
+                    </a:prstGeom>
+                  </pic:spPr>
+                </pic:pic>
+              </a:graphicData>
+            </a:graphic>
+          </wp:inline>
+        </w:drawing>
+      </w:r>
+    </w:p>
+    <w:p>
+      <w:pPr>
+        <w:ind w:left="720"/>
+      </w:pPr>
+      <w:r>
+        <w:rPr>
+          <w:noProof/>
+          <w:lang w:val="en-US" w:eastAsia="en-US"/>
+        </w:rPr>
+        <w:lastRenderedPageBreak/>
+        <w:drawing>
+          <wp:inline distT="0" distB="0" distL="0" distR="0" wp14:anchorId="515E610B" wp14:editId="2CBDCA8C">
+            <wp:extent cx="3771900" cy="6985000"/>
+            <wp:effectExtent l="0" t="0" r="0" b="0"/>
+            <wp:docPr id="2" name="Picture 2"/>
+            <wp:cNvGraphicFramePr>
+              <a:graphicFrameLocks xmlns:a="http://schemas.openxmlformats.org/drawingml/2006/main" noChangeAspect="1"/>
+            </wp:cNvGraphicFramePr>
+            <a:graphic xmlns:a="http://schemas.openxmlformats.org/drawingml/2006/main">
+              <a:graphicData uri="http://schemas.openxmlformats.org/drawingml/2006/picture">
+                <pic:pic xmlns:pic="http://schemas.openxmlformats.org/drawingml/2006/picture">
+                  <pic:nvPicPr>
+                    <pic:cNvPr id="1" name=""/>
+                    <pic:cNvPicPr/>
+                  </pic:nvPicPr>
+                  <pic:blipFill>
+                    <a:blip r:embed="rId11"/>
+                    <a:stretch>
+                      <a:fillRect/>
+                    </a:stretch>
+                  </pic:blipFill>
+                  <pic:spPr>
+                    <a:xfrm>
+                      <a:off x="0" y="0"/>
+                      <a:ext cx="3771900" cy="6985000"/>
+                    </a:xfrm>
+                    <a:prstGeom prst="rect">
+                      <a:avLst/>
+                    </a:prstGeom>
+                  </pic:spPr>
+                </pic:pic>
+              </a:graphicData>
+            </a:graphic>
+          </wp:inline>
+        </w:drawing>
+      </w:r>
+    </w:p>
+    <w:p>
+      <w:pPr>
+        <w:pStyle w:val="ListParagraph"/>
+        <w:numPr>
+          <w:ilvl w:val="0"/>
+          <w:numId w:val="2"/>
+        </w:numPr>
+      </w:pPr>
+      <w:r>
+        <w:lastRenderedPageBreak/>
+        <w:t xml:space="preserve">Create </w:t>
+      </w:r>
+      <w:proofErr w:type="spellStart"/>
+      <w:r>
+        <w:t>MainTabBarController.swift</w:t>
+      </w:r>
+      <w:proofErr w:type="spellEnd"/>
+      <w:r>
+        <w:t xml:space="preserve"> file</w:t>
+      </w:r>
+    </w:p>
+    <w:p>
+      <w:pPr>
+        <w:ind w:left="720"/>
+      </w:pPr>
+      <w:r>
+        <w:t xml:space="preserve">subclass: </w:t>
+      </w:r>
+      <w:proofErr w:type="spellStart"/>
+      <w:r>
+        <w:rPr>
+          <w:rFonts w:ascii="Menlo" w:hAnsi="Menlo" w:cs="Menlo"/>
+          <w:color w:val="5C2699"/>
+          <w:lang w:val="en-US"/>
+        </w:rPr>
+        <w:t>UITabBarController</w:t>
+      </w:r>
+      <w:proofErr w:type="spellEnd"/>
+      <w:r>
+        <w:rPr>
+          <w:rFonts w:ascii="Menlo" w:hAnsi="Menlo" w:cs="Menlo"/>
+          <w:color w:val="000000"/>
+          <w:lang w:val="en-US"/>
+        </w:rPr>
+        <w:t xml:space="preserve">, </w:t>
+      </w:r>
+      <w:proofErr w:type="spellStart"/>
+      <w:r>
+        <w:rPr>
+          <w:rFonts w:ascii="Menlo" w:hAnsi="Menlo" w:cs="Menlo"/>
+          <w:color w:val="5C2699"/>
+          <w:lang w:val="en-US"/>
+        </w:rPr>
+        <w:t>UITabBarControllerDelegate</w:t>
+      </w:r>
+      <w:proofErr w:type="spellEnd"/>
+    </w:p>
+    <w:p>
+      <w:pPr>
+        <w:pStyle w:val="ListParagraph"/>
+        <w:numPr>
+          <w:ilvl w:val="1"/>
+          <w:numId w:val="2"/>
+        </w:numPr>
+      </w:pPr>
+      <w:r>
+        <w:t xml:space="preserve">Import </w:t>
+      </w:r>
+      <w:proofErr w:type="spellStart"/>
+      <w:r>
+        <w:t>UIKit</w:t>
+      </w:r>
+      <w:proofErr w:type="spellEnd"/>
+    </w:p>
+    <w:p>
+      <w:pPr>
+        <w:pStyle w:val="ListParagraph"/>
+        <w:numPr>
+          <w:ilvl w:val="1"/>
+          <w:numId w:val="2"/>
+        </w:numPr>
+      </w:pPr>
+      <w:r>
+        <w:t xml:space="preserve">Add </w:t>
+      </w:r>
+      <w:proofErr w:type="spellStart"/>
+      <w:r>
+        <w:t>viewDidLoad</w:t>
+      </w:r>
+      <w:proofErr w:type="spellEnd"/>
+    </w:p>
+    <w:p>
+      <w:pPr>
+        <w:pStyle w:val="ListParagraph"/>
+        <w:numPr>
+          <w:ilvl w:val="1"/>
+          <w:numId w:val="2"/>
+        </w:numPr>
+      </w:pPr>
+      <w:r>
+        <w:t xml:space="preserve">In </w:t>
+      </w:r>
+      <w:proofErr w:type="spellStart"/>
+      <w:r>
+        <w:t>AppDelegate.swift</w:t>
+      </w:r>
+      <w:proofErr w:type="spellEnd"/>
+      <w:r>
+        <w:t>:</w:t>
+      </w:r>
+    </w:p>
+    <w:p>
+      <w:pPr>
+        <w:pStyle w:val="ListParagraph"/>
+        <w:numPr>
+          <w:ilvl w:val="2"/>
+          <w:numId w:val="2"/>
+        </w:numPr>
+      </w:pPr>
+      <w:r>
+        <w:t xml:space="preserve">Add “window = </w:t>
+      </w:r>
+      <w:proofErr w:type="spellStart"/>
+      <w:proofErr w:type="gramStart"/>
+      <w:r>
+        <w:t>UIWindow</w:t>
+      </w:r>
+      <w:proofErr w:type="spellEnd"/>
+      <w:r>
+        <w:t>(</w:t>
+      </w:r>
+      <w:proofErr w:type="gramEnd"/>
+      <w:r>
+        <w:t>)/ window?.</w:t>
+      </w:r>
+      <w:proofErr w:type="spellStart"/>
+      <w:r>
+        <w:t>rootViewController</w:t>
+      </w:r>
+      <w:proofErr w:type="spellEnd"/>
+      <w:r>
+        <w:t xml:space="preserve"> = </w:t>
+      </w:r>
+      <w:proofErr w:type="spellStart"/>
+      <w:r>
+        <w:t>MainTableBarController</w:t>
+      </w:r>
+      <w:proofErr w:type="spellEnd"/>
+      <w:r>
+        <w:t>()”</w:t>
+      </w:r>
+    </w:p>
+    <w:p>
+      <w:pPr>
+        <w:ind w:left="2160"/>
+      </w:pPr>
+      <w:r>
+        <w:rPr>
+          <w:noProof/>
+          <w:lang w:val="en-US" w:eastAsia="en-US"/>
+        </w:rPr>
+        <w:drawing>
+          <wp:inline distT="0" distB="0" distL="0" distR="0" wp14:anchorId="081037C0" wp14:editId="713780E3">
+            <wp:extent cx="5943600" cy="1750060"/>
+            <wp:effectExtent l="0" t="0" r="0" b="2540"/>
+            <wp:docPr id="4" name="Picture 4"/>
+            <wp:cNvGraphicFramePr>
+              <a:graphicFrameLocks xmlns:a="http://schemas.openxmlformats.org/drawingml/2006/main" noChangeAspect="1"/>
+            </wp:cNvGraphicFramePr>
+            <a:graphic xmlns:a="http://schemas.openxmlformats.org/drawingml/2006/main">
+              <a:graphicData uri="http://schemas.openxmlformats.org/drawingml/2006/picture">
+                <pic:pic xmlns:pic="http://schemas.openxmlformats.org/drawingml/2006/picture">
+                  <pic:nvPicPr>
+                    <pic:cNvPr id="1" name=""/>
+                    <pic:cNvPicPr/>
+                  </pic:nvPicPr>
+                  <pic:blipFill>
+                    <a:blip r:embed="rId12"/>
+                    <a:stretch>
+                      <a:fillRect/>
+                    </a:stretch>
+                  </pic:blipFill>
+                  <pic:spPr>
+                    <a:xfrm>
+                      <a:off x="0" y="0"/>
                       <a:ext cx="5943600" cy="1750060"/>
                     </a:xfrm>
                     <a:prstGeom prst="rect">
@@ -445,8 +1072,97 @@
 </file>
 
 <file path=word/numbering.xml><?xml version="1.0" encoding="utf-8"?>
-<w:numbering xmlns:wpc="http://schemas.microsoft.com/office/word/2010/wordprocessingCanvas" xmlns:cx="http://schemas.microsoft.com/office/drawing/2014/chartex" xmlns:cx1="http://schemas.microsoft.com/office/drawing/2015/9/8/chartex" xmlns:mc="http://schemas.openxmlformats.org/markup-compatibility/2006" xmlns:o="urn:schemas-microsoft-com:office:office" xmlns:r="http://schemas.openxmlformats.org/officeDocument/2006/relationships" xmlns:m="http://schemas.openxmlformats.org/officeDocument/2006/math" xmlns:v="urn:schemas-microsoft-com:vml" xmlns:wp14="http://schemas.microsoft.com/office/word/2010/wordprocessingDrawing" xmlns:wp="http://schemas.openxmlformats.org/drawingml/2006/wordprocessingDrawing" xmlns:w10="urn:schemas-microsoft-com:office:word" xmlns:w="http://schemas.openxmlformats.org/wordprocessingml/2006/main" xmlns:w14="http://schemas.microsoft.com/office/word/2010/wordml" xmlns:w15="http://schemas.microsoft.com/office/word/2012/wordml" xmlns:w16se="http://schemas.microsoft.com/office/word/2015/wordml/symex" xmlns:wpg="http://schemas.microsoft.com/office/word/2010/wordprocessingGroup" xmlns:wpi="http://schemas.microsoft.com/office/word/2010/wordprocessingInk" xmlns:wne="http://schemas.microsoft.com/office/word/2006/wordml" xmlns:wps="http://schemas.microsoft.com/office/word/2010/wordprocessingShape" mc:Ignorable="w14 w15 w16se wp14">
+<w:numbering xmlns:wpc="http://schemas.microsoft.com/office/word/2010/wordprocessingCanvas" xmlns:cx="http://schemas.microsoft.com/office/drawing/2014/chartex" xmlns:cx1="http://schemas.microsoft.com/office/drawing/2015/9/8/chartex" xmlns:cx2="http://schemas.microsoft.com/office/drawing/2015/10/21/chartex" xmlns:cx3="http://schemas.microsoft.com/office/drawing/2016/5/9/chartex" xmlns:cx4="http://schemas.microsoft.com/office/drawing/2016/5/10/chartex" xmlns:cx5="http://schemas.microsoft.com/office/drawing/2016/5/11/chartex" xmlns:cx6="http://schemas.microsoft.com/office/drawing/2016/5/12/chartex" xmlns:cx7="http://schemas.microsoft.com/office/drawing/2016/5/13/chartex" xmlns:cx8="http://schemas.microsoft.com/office/drawing/2016/5/14/chartex" xmlns:mc="http://schemas.openxmlformats.org/markup-compatibility/2006" xmlns:aink="http://schemas.microsoft.com/office/drawing/2016/ink" xmlns:am3d="http://schemas.microsoft.com/office/drawing/2017/model3d" xmlns:o="urn:schemas-microsoft-com:office:office" xmlns:r="http://schemas.openxmlformats.org/officeDocument/2006/relationships" xmlns:m="http://schemas.openxmlformats.org/officeDocument/2006/math" xmlns:v="urn:schemas-microsoft-com:vml" xmlns:wp14="http://schemas.microsoft.com/office/word/2010/wordprocessingDrawing" xmlns:wp="http://schemas.openxmlformats.org/drawingml/2006/wordprocessingDrawing" xmlns:w10="urn:schemas-microsoft-com:office:word" xmlns:w="http://schemas.openxmlformats.org/wordprocessingml/2006/main" xmlns:w14="http://schemas.microsoft.com/office/word/2010/wordml" xmlns:w15="http://schemas.microsoft.com/office/word/2012/wordml" xmlns:w16cid="http://schemas.microsoft.com/office/word/2016/wordml/cid" xmlns:w16se="http://schemas.microsoft.com/office/word/2015/wordml/symex" xmlns:wpg="http://schemas.microsoft.com/office/word/2010/wordprocessingGroup" xmlns:wpi="http://schemas.microsoft.com/office/word/2010/wordprocessingInk" xmlns:wne="http://schemas.microsoft.com/office/word/2006/wordml" xmlns:wps="http://schemas.microsoft.com/office/word/2010/wordprocessingShape" mc:Ignorable="w14 w15 w16se w16cid wp14">
   <w:abstractNum w:abstractNumId="0" w15:restartNumberingAfterBreak="0">
+    <w:nsid w:val="347B181E"/>
+    <w:multiLevelType w:val="hybridMultilevel"/>
+    <w:tmpl w:val="22021B3C"/>
+    <w:lvl w:ilvl="0" w:tplc="0409000F">
+      <w:start w:val="1"/>
+      <w:numFmt w:val="decimal"/>
+      <w:lvlText w:val="%1."/>
+      <w:lvlJc w:val="left"/>
+      <w:pPr>
+        <w:ind w:left="720" w:hanging="360"/>
+      </w:pPr>
+      <w:rPr>
+        <w:rFonts w:hint="default"/>
+      </w:rPr>
+    </w:lvl>
+    <w:lvl w:ilvl="1" w:tplc="04090019" w:tentative="1">
+      <w:start w:val="1"/>
+      <w:numFmt w:val="lowerLetter"/>
+      <w:lvlText w:val="%2."/>
+      <w:lvlJc w:val="left"/>
+      <w:pPr>
+        <w:ind w:left="1440" w:hanging="360"/>
+      </w:pPr>
+    </w:lvl>
+    <w:lvl w:ilvl="2" w:tplc="0409001B" w:tentative="1">
+      <w:start w:val="1"/>
+      <w:numFmt w:val="lowerRoman"/>
+      <w:lvlText w:val="%3."/>
+      <w:lvlJc w:val="right"/>
+      <w:pPr>
+        <w:ind w:left="2160" w:hanging="180"/>
+      </w:pPr>
+    </w:lvl>
+    <w:lvl w:ilvl="3" w:tplc="0409000F" w:tentative="1">
+      <w:start w:val="1"/>
+      <w:numFmt w:val="decimal"/>
+      <w:lvlText w:val="%4."/>
+      <w:lvlJc w:val="left"/>
+      <w:pPr>
+        <w:ind w:left="2880" w:hanging="360"/>
+      </w:pPr>
+    </w:lvl>
+    <w:lvl w:ilvl="4" w:tplc="04090019" w:tentative="1">
+      <w:start w:val="1"/>
+      <w:numFmt w:val="lowerLetter"/>
+      <w:lvlText w:val="%5."/>
+      <w:lvlJc w:val="left"/>
+      <w:pPr>
+        <w:ind w:left="3600" w:hanging="360"/>
+      </w:pPr>
+    </w:lvl>
+    <w:lvl w:ilvl="5" w:tplc="0409001B" w:tentative="1">
+      <w:start w:val="1"/>
+      <w:numFmt w:val="lowerRoman"/>
+      <w:lvlText w:val="%6."/>
+      <w:lvlJc w:val="right"/>
+      <w:pPr>
+        <w:ind w:left="4320" w:hanging="180"/>
+      </w:pPr>
+    </w:lvl>
+    <w:lvl w:ilvl="6" w:tplc="0409000F" w:tentative="1">
+      <w:start w:val="1"/>
+      <w:numFmt w:val="decimal"/>
+      <w:lvlText w:val="%7."/>
+      <w:lvlJc w:val="left"/>
+      <w:pPr>
+        <w:ind w:left="5040" w:hanging="360"/>
+      </w:pPr>
+    </w:lvl>
+    <w:lvl w:ilvl="7" w:tplc="04090019" w:tentative="1">
+      <w:start w:val="1"/>
+      <w:numFmt w:val="lowerLetter"/>
+      <w:lvlText w:val="%8."/>
+      <w:lvlJc w:val="left"/>
+      <w:pPr>
+        <w:ind w:left="5760" w:hanging="360"/>
+      </w:pPr>
+    </w:lvl>
+    <w:lvl w:ilvl="8" w:tplc="0409001B" w:tentative="1">
+      <w:start w:val="1"/>
+      <w:numFmt w:val="lowerRoman"/>
+      <w:lvlText w:val="%9."/>
+      <w:lvlJc w:val="right"/>
+      <w:pPr>
+        <w:ind w:left="6480" w:hanging="180"/>
+      </w:pPr>
+    </w:lvl>
+  </w:abstractNum>
+  <w:abstractNum w:abstractNumId="1" w15:restartNumberingAfterBreak="0">
     <w:nsid w:val="53603E0F"/>
     <w:multiLevelType w:val="hybridMultilevel"/>
     <w:tmpl w:val="42BC8D7A"/>
@@ -535,7 +1251,7 @@
       </w:pPr>
     </w:lvl>
   </w:abstractNum>
-  <w:abstractNum w:abstractNumId="1" w15:restartNumberingAfterBreak="0">
+  <w:abstractNum w:abstractNumId="2" w15:restartNumberingAfterBreak="0">
     <w:nsid w:val="6601005F"/>
     <w:multiLevelType w:val="hybridMultilevel"/>
     <w:tmpl w:val="F46ED890"/>
@@ -624,7 +1340,7 @@
       </w:pPr>
     </w:lvl>
   </w:abstractNum>
-  <w:abstractNum w:abstractNumId="2" w15:restartNumberingAfterBreak="0">
+  <w:abstractNum w:abstractNumId="3" w15:restartNumberingAfterBreak="0">
     <w:nsid w:val="7C0F13AD"/>
     <w:multiLevelType w:val="hybridMultilevel"/>
     <w:tmpl w:val="ADE00A36"/>
@@ -714,19 +1430,22 @@
     </w:lvl>
   </w:abstractNum>
   <w:num w:numId="1">
+    <w:abstractNumId w:val="2"/>
+  </w:num>
+  <w:num w:numId="2">
+    <w:abstractNumId w:val="3"/>
+  </w:num>
+  <w:num w:numId="3">
     <w:abstractNumId w:val="1"/>
   </w:num>
-  <w:num w:numId="2">
-    <w:abstractNumId w:val="2"/>
-  </w:num>
-  <w:num w:numId="3">
+  <w:num w:numId="4">
     <w:abstractNumId w:val="0"/>
   </w:num>
 </w:numbering>
 </file>
 
 <file path=word/styles.xml><?xml version="1.0" encoding="utf-8"?>
-<w:styles xmlns:mc="http://schemas.openxmlformats.org/markup-compatibility/2006" xmlns:r="http://schemas.openxmlformats.org/officeDocument/2006/relationships" xmlns:w="http://schemas.openxmlformats.org/wordprocessingml/2006/main" xmlns:w14="http://schemas.microsoft.com/office/word/2010/wordml" xmlns:w15="http://schemas.microsoft.com/office/word/2012/wordml" xmlns:w16se="http://schemas.microsoft.com/office/word/2015/wordml/symex" mc:Ignorable="w14 w15 w16se">
+<w:styles xmlns:mc="http://schemas.openxmlformats.org/markup-compatibility/2006" xmlns:r="http://schemas.openxmlformats.org/officeDocument/2006/relationships" xmlns:w="http://schemas.openxmlformats.org/wordprocessingml/2006/main" xmlns:w14="http://schemas.microsoft.com/office/word/2010/wordml" xmlns:w15="http://schemas.microsoft.com/office/word/2012/wordml" xmlns:w16cid="http://schemas.microsoft.com/office/word/2016/wordml/cid" xmlns:w16se="http://schemas.microsoft.com/office/word/2015/wordml/symex" mc:Ignorable="w14 w15 w16se w16cid">
   <w:docDefaults>
     <w:rPrDefault>
       <w:rPr>
@@ -738,7 +1457,7 @@
     </w:rPrDefault>
     <w:pPrDefault/>
   </w:docDefaults>
-  <w:latentStyles w:defLockedState="0" w:defUIPriority="99" w:defSemiHidden="0" w:defUnhideWhenUsed="0" w:defQFormat="0" w:count="371">
+  <w:latentStyles w:defLockedState="0" w:defUIPriority="99" w:defSemiHidden="0" w:defUnhideWhenUsed="0" w:defQFormat="0" w:count="375">
     <w:lsdException w:name="Normal" w:uiPriority="0" w:qFormat="1"/>
     <w:lsdException w:name="heading 1" w:uiPriority="9" w:qFormat="1"/>
     <w:lsdException w:name="heading 2" w:semiHidden="1" w:uiPriority="9" w:unhideWhenUsed="1" w:qFormat="1"/>
@@ -1110,6 +1829,10 @@
     <w:lsdException w:name="List Table 5 Dark Accent 6" w:uiPriority="50"/>
     <w:lsdException w:name="List Table 6 Colorful Accent 6" w:uiPriority="51"/>
     <w:lsdException w:name="List Table 7 Colorful Accent 6" w:uiPriority="52"/>
+    <w:lsdException w:name="Mention" w:semiHidden="1" w:unhideWhenUsed="1"/>
+    <w:lsdException w:name="Smart Hyperlink" w:semiHidden="1" w:unhideWhenUsed="1"/>
+    <w:lsdException w:name="Hashtag" w:semiHidden="1" w:unhideWhenUsed="1"/>
+    <w:lsdException w:name="Unresolved Mention" w:semiHidden="1" w:unhideWhenUsed="1"/>
   </w:latentStyles>
   <w:style w:type="paragraph" w:default="1" w:styleId="Normal">
     <w:name w:val="Normal"/>

</xml_diff>